<commit_message>
SonarQube después de los patrones
</commit_message>
<xml_diff>
--- a/SonarQube.docx
+++ b/SonarQube.docx
@@ -3,24 +3,52 @@
 <w:document xmlns:wpc="http://schemas.microsoft.com/office/word/2010/wordprocessingCanvas" xmlns:mc="http://schemas.openxmlformats.org/markup-compatibility/2006" xmlns:o="urn:schemas-microsoft-com:office:office" xmlns:r="http://schemas.openxmlformats.org/officeDocument/2006/relationships" xmlns:m="http://schemas.openxmlformats.org/officeDocument/2006/math" xmlns:v="urn:schemas-microsoft-com:vml" xmlns:wp14="http://schemas.microsoft.com/office/word/2010/wordprocessingDrawing" xmlns:wp="http://schemas.openxmlformats.org/drawingml/2006/wordprocessingDrawing" xmlns:w10="urn:schemas-microsoft-com:office:word" xmlns:w="http://schemas.openxmlformats.org/wordprocessingml/2006/main" xmlns:w14="http://schemas.microsoft.com/office/word/2010/wordml" xmlns:w15="http://schemas.microsoft.com/office/word/2012/wordml" xmlns:wpg="http://schemas.microsoft.com/office/word/2010/wordprocessingGroup" xmlns:wpi="http://schemas.microsoft.com/office/word/2010/wordprocessingInk" xmlns:wne="http://schemas.microsoft.com/office/word/2006/wordml" xmlns:wps="http://schemas.microsoft.com/office/word/2010/wordprocessingShape" mc:Ignorable="w14 w15 wp14">
   <w:body>
     <w:p>
-      <w:r>
+      <w:pPr>
+        <w:rPr>
+          <w:lang w:val="es-CO"/>
+        </w:rPr>
+      </w:pPr>
+      <w:r>
+        <w:rPr>
+          <w:lang w:val="es-CO"/>
+        </w:rPr>
         <w:t xml:space="preserve">Documento entrega: </w:t>
       </w:r>
     </w:p>
-    <w:p/>
-    <w:p/>
-    <w:p>
-      <w:pPr>
-        <w:rPr>
-          <w:lang w:val="es-CO"/>
-        </w:rPr>
-      </w:pPr>
-      <w:r>
-        <w:rPr>
-          <w:lang w:val="es-CO"/>
-        </w:rPr>
-        <w:t>Sonar Qube</w:t>
-      </w:r>
+    <w:p>
+      <w:pPr>
+        <w:rPr>
+          <w:lang w:val="es-CO"/>
+        </w:rPr>
+      </w:pPr>
+    </w:p>
+    <w:p>
+      <w:pPr>
+        <w:rPr>
+          <w:lang w:val="es-CO"/>
+        </w:rPr>
+      </w:pPr>
+    </w:p>
+    <w:p>
+      <w:pPr>
+        <w:rPr>
+          <w:lang w:val="es-CO"/>
+        </w:rPr>
+      </w:pPr>
+      <w:r>
+        <w:rPr>
+          <w:lang w:val="es-CO"/>
+        </w:rPr>
+        <w:t xml:space="preserve">Sonar </w:t>
+      </w:r>
+      <w:proofErr w:type="spellStart"/>
+      <w:r>
+        <w:rPr>
+          <w:lang w:val="es-CO"/>
+        </w:rPr>
+        <w:t>Qube</w:t>
+      </w:r>
+      <w:proofErr w:type="spellEnd"/>
       <w:r>
         <w:rPr>
           <w:lang w:val="es-CO"/>
@@ -57,13 +85,31 @@
         </w:rPr>
         <w:t xml:space="preserve"> problemas, vulnerabilidades y </w:t>
       </w:r>
+      <w:proofErr w:type="spellStart"/>
       <w:r>
         <w:rPr>
           <w:i/>
           <w:lang w:val="es-CO"/>
         </w:rPr>
-        <w:t>code smells</w:t>
-      </w:r>
+        <w:t>code</w:t>
+      </w:r>
+      <w:proofErr w:type="spellEnd"/>
+      <w:r>
+        <w:rPr>
+          <w:i/>
+          <w:lang w:val="es-CO"/>
+        </w:rPr>
+        <w:t xml:space="preserve"> </w:t>
+      </w:r>
+      <w:proofErr w:type="spellStart"/>
+      <w:r>
+        <w:rPr>
+          <w:i/>
+          <w:lang w:val="es-CO"/>
+        </w:rPr>
+        <w:t>smells</w:t>
+      </w:r>
+      <w:proofErr w:type="spellEnd"/>
       <w:r>
         <w:rPr>
           <w:lang w:val="es-CO"/>
@@ -83,31 +129,62 @@
           <w:lang w:val="es-CO"/>
         </w:rPr>
       </w:pPr>
-      <w:r>
-        <w:rPr>
-          <w:lang w:val="es-CO"/>
-        </w:rPr>
-        <w:t xml:space="preserve">SonarQube corre en el puerto 9000. Para lograr el funcionamiento correcto de la aplicación, </w:t>
-      </w:r>
-      <w:r>
-        <w:rPr>
-          <w:lang w:val="es-CO"/>
-        </w:rPr>
-        <w:t>se debe primero configurar el servidor sobre el cual correra la aplicación y los parámetros del ejecutable. Que son el nombre de la aplicación, la versión, la fuente, entre otras cosas.</w:t>
-      </w:r>
-    </w:p>
-    <w:p>
-      <w:pPr>
-        <w:rPr>
-          <w:lang w:val="es-CO"/>
-        </w:rPr>
-      </w:pPr>
-      <w:r>
-        <w:rPr>
-          <w:lang w:val="es-CO"/>
-        </w:rPr>
-        <w:t xml:space="preserve">Despues de lo anterior, se despliega un </w:t>
-      </w:r>
+      <w:proofErr w:type="spellStart"/>
+      <w:r>
+        <w:rPr>
+          <w:lang w:val="es-CO"/>
+        </w:rPr>
+        <w:t>SonarQube</w:t>
+      </w:r>
+      <w:proofErr w:type="spellEnd"/>
+      <w:r>
+        <w:rPr>
+          <w:lang w:val="es-CO"/>
+        </w:rPr>
+        <w:t xml:space="preserve"> corre en el puerto 9000. Para lograr el funcionamiento correcto de la aplicación, </w:t>
+      </w:r>
+      <w:r>
+        <w:rPr>
+          <w:lang w:val="es-CO"/>
+        </w:rPr>
+        <w:t xml:space="preserve">se debe primero configurar el servidor sobre el cual </w:t>
+      </w:r>
+      <w:proofErr w:type="spellStart"/>
+      <w:r>
+        <w:rPr>
+          <w:lang w:val="es-CO"/>
+        </w:rPr>
+        <w:t>correra</w:t>
+      </w:r>
+      <w:proofErr w:type="spellEnd"/>
+      <w:r>
+        <w:rPr>
+          <w:lang w:val="es-CO"/>
+        </w:rPr>
+        <w:t xml:space="preserve"> la aplicación y los parámetros del ejecutable. Que son el nombre de la aplicación, la versión, la fuente, entre otras cosas.</w:t>
+      </w:r>
+    </w:p>
+    <w:p>
+      <w:pPr>
+        <w:rPr>
+          <w:lang w:val="es-CO"/>
+        </w:rPr>
+      </w:pPr>
+      <w:proofErr w:type="spellStart"/>
+      <w:r>
+        <w:rPr>
+          <w:lang w:val="es-CO"/>
+        </w:rPr>
+        <w:t>Despues</w:t>
+      </w:r>
+      <w:proofErr w:type="spellEnd"/>
+      <w:r>
+        <w:rPr>
+          <w:lang w:val="es-CO"/>
+        </w:rPr>
+        <w:t xml:space="preserve"> de lo anterior, se despliega un </w:t>
+      </w:r>
+      <w:proofErr w:type="spellStart"/>
       <w:r>
         <w:rPr>
           <w:i/>
@@ -115,6 +192,7 @@
         </w:rPr>
         <w:t>dashboard</w:t>
       </w:r>
+      <w:proofErr w:type="spellEnd"/>
       <w:r>
         <w:rPr>
           <w:lang w:val="es-CO"/>
@@ -141,12 +219,21 @@
         </w:rPr>
         <w:t xml:space="preserve">En la figura 1, observamos un </w:t>
       </w:r>
+      <w:proofErr w:type="spellStart"/>
       <w:r>
         <w:rPr>
           <w:i/>
           <w:lang w:val="es-CO"/>
         </w:rPr>
-        <w:t xml:space="preserve">overview </w:t>
+        <w:t>overview</w:t>
+      </w:r>
+      <w:proofErr w:type="spellEnd"/>
+      <w:r>
+        <w:rPr>
+          <w:i/>
+          <w:lang w:val="es-CO"/>
+        </w:rPr>
+        <w:t xml:space="preserve"> </w:t>
       </w:r>
       <w:r>
         <w:rPr>
@@ -165,60 +252,251 @@
         <w:rPr>
           <w:lang w:val="es-CO"/>
         </w:rPr>
-        <w:t>El calculo de la deuda técnica es basa en la metodología SQALE (</w:t>
+        <w:t xml:space="preserve">El </w:t>
+      </w:r>
+      <w:proofErr w:type="spellStart"/>
+      <w:r>
+        <w:rPr>
+          <w:lang w:val="es-CO"/>
+        </w:rPr>
+        <w:t>calculo</w:t>
+      </w:r>
+      <w:proofErr w:type="spellEnd"/>
+      <w:r>
+        <w:rPr>
+          <w:lang w:val="es-CO"/>
+        </w:rPr>
+        <w:t xml:space="preserve"> de la deuda técnica es basa en la metodología SQALE (</w:t>
       </w:r>
       <w:r>
         <w:rPr>
           <w:i/>
           <w:lang w:val="es-CO"/>
         </w:rPr>
-        <w:t xml:space="preserve">Software Quality Assessment based on LifeCycle Expectations). </w:t>
-      </w:r>
+        <w:t xml:space="preserve">Software </w:t>
+      </w:r>
+      <w:proofErr w:type="spellStart"/>
       <w:r>
         <w:rPr>
           <w:i/>
           <w:lang w:val="es-CO"/>
         </w:rPr>
+        <w:t>Quality</w:t>
+      </w:r>
+      <w:proofErr w:type="spellEnd"/>
+      <w:r>
+        <w:rPr>
+          <w:i/>
+          <w:lang w:val="es-CO"/>
+        </w:rPr>
         <w:t xml:space="preserve"> </w:t>
       </w:r>
-      <w:r>
-        <w:rPr>
-          <w:lang w:val="es-CO"/>
-        </w:rPr>
-        <w:t xml:space="preserve">Dicho calculo tiene en cuenta bloques duplicados, pruebas unitarias fallidas, insuficiente cubrimiento de las pruebas unitarias, insuficiente densidad de comentarios del codgio, insuficiente cubrimiento de líneas por parte de las pruebas unitarias y pruebas no ejecutadas. </w:t>
-      </w:r>
-    </w:p>
-    <w:p>
-      <w:pPr>
-        <w:rPr>
-          <w:lang w:val="es-CO"/>
-        </w:rPr>
-      </w:pPr>
-      <w:r>
-        <w:rPr>
-          <w:lang w:val="es-CO"/>
-        </w:rPr>
-        <w:t xml:space="preserve">Teniendo en cuenta la deuda técnica de cada problema encontrado se realiza una sumatoria, teniendo asi el valor final que es el mostrado en la pantalla. También es posible visualizar la deuda total por criterio en la interfaz de problemas. </w:t>
-      </w:r>
-    </w:p>
-    <w:p>
-      <w:pPr>
-        <w:rPr>
-          <w:lang w:val="es-CO"/>
-        </w:rPr>
-      </w:pPr>
+      <w:proofErr w:type="spellStart"/>
       <w:r>
         <w:rPr>
           <w:i/>
           <w:lang w:val="es-CO"/>
         </w:rPr>
-        <w:t xml:space="preserve">Technical Debt Ratio: </w:t>
-      </w:r>
-      <w:r>
-        <w:rPr>
-          <w:lang w:val="es-CO"/>
-        </w:rPr>
-        <w:t xml:space="preserve">esta métrica nos da la taza entre la deuda técnica actual y el esfuerzo que tomaría reescribir el codigo por completo desde cero. </w:t>
+        <w:t>Assessment</w:t>
+      </w:r>
+      <w:proofErr w:type="spellEnd"/>
+      <w:r>
+        <w:rPr>
+          <w:i/>
+          <w:lang w:val="es-CO"/>
+        </w:rPr>
+        <w:t xml:space="preserve"> </w:t>
+      </w:r>
+      <w:proofErr w:type="spellStart"/>
+      <w:r>
+        <w:rPr>
+          <w:i/>
+          <w:lang w:val="es-CO"/>
+        </w:rPr>
+        <w:t>based</w:t>
+      </w:r>
+      <w:proofErr w:type="spellEnd"/>
+      <w:r>
+        <w:rPr>
+          <w:i/>
+          <w:lang w:val="es-CO"/>
+        </w:rPr>
+        <w:t xml:space="preserve"> </w:t>
+      </w:r>
+      <w:proofErr w:type="spellStart"/>
+      <w:r>
+        <w:rPr>
+          <w:i/>
+          <w:lang w:val="es-CO"/>
+        </w:rPr>
+        <w:t>on</w:t>
+      </w:r>
+      <w:proofErr w:type="spellEnd"/>
+      <w:r>
+        <w:rPr>
+          <w:i/>
+          <w:lang w:val="es-CO"/>
+        </w:rPr>
+        <w:t xml:space="preserve"> </w:t>
+      </w:r>
+      <w:proofErr w:type="spellStart"/>
+      <w:r>
+        <w:rPr>
+          <w:i/>
+          <w:lang w:val="es-CO"/>
+        </w:rPr>
+        <w:t>LifeCycle</w:t>
+      </w:r>
+      <w:proofErr w:type="spellEnd"/>
+      <w:r>
+        <w:rPr>
+          <w:i/>
+          <w:lang w:val="es-CO"/>
+        </w:rPr>
+        <w:t xml:space="preserve"> </w:t>
+      </w:r>
+      <w:proofErr w:type="spellStart"/>
+      <w:r>
+        <w:rPr>
+          <w:i/>
+          <w:lang w:val="es-CO"/>
+        </w:rPr>
+        <w:t>Expectations</w:t>
+      </w:r>
+      <w:proofErr w:type="spellEnd"/>
+      <w:r>
+        <w:rPr>
+          <w:i/>
+          <w:lang w:val="es-CO"/>
+        </w:rPr>
+        <w:t xml:space="preserve">). </w:t>
+      </w:r>
+      <w:r>
+        <w:rPr>
+          <w:i/>
+          <w:lang w:val="es-CO"/>
+        </w:rPr>
+        <w:t xml:space="preserve"> </w:t>
+      </w:r>
+      <w:r>
+        <w:rPr>
+          <w:lang w:val="es-CO"/>
+        </w:rPr>
+        <w:t xml:space="preserve">Dicho </w:t>
+      </w:r>
+      <w:proofErr w:type="gramStart"/>
+      <w:r>
+        <w:rPr>
+          <w:lang w:val="es-CO"/>
+        </w:rPr>
+        <w:t>calculo</w:t>
+      </w:r>
+      <w:proofErr w:type="gramEnd"/>
+      <w:r>
+        <w:rPr>
+          <w:lang w:val="es-CO"/>
+        </w:rPr>
+        <w:t xml:space="preserve"> tiene en cuenta bloques duplicados, pruebas unitarias fallidas, insuficiente cubrimiento de las pruebas unitarias, insuficiente densidad de comentarios del </w:t>
+      </w:r>
+      <w:proofErr w:type="spellStart"/>
+      <w:r>
+        <w:rPr>
+          <w:lang w:val="es-CO"/>
+        </w:rPr>
+        <w:t>codgio</w:t>
+      </w:r>
+      <w:proofErr w:type="spellEnd"/>
+      <w:r>
+        <w:rPr>
+          <w:lang w:val="es-CO"/>
+        </w:rPr>
+        <w:t xml:space="preserve">, insuficiente cubrimiento de líneas por parte de las pruebas unitarias y pruebas no ejecutadas. </w:t>
+      </w:r>
+    </w:p>
+    <w:p>
+      <w:pPr>
+        <w:rPr>
+          <w:lang w:val="es-CO"/>
+        </w:rPr>
+      </w:pPr>
+      <w:r>
+        <w:rPr>
+          <w:lang w:val="es-CO"/>
+        </w:rPr>
+        <w:t xml:space="preserve">Teniendo en cuenta la deuda técnica de cada problema encontrado se realiza una sumatoria, teniendo </w:t>
+      </w:r>
+      <w:proofErr w:type="spellStart"/>
+      <w:r>
+        <w:rPr>
+          <w:lang w:val="es-CO"/>
+        </w:rPr>
+        <w:t>asi</w:t>
+      </w:r>
+      <w:proofErr w:type="spellEnd"/>
+      <w:r>
+        <w:rPr>
+          <w:lang w:val="es-CO"/>
+        </w:rPr>
+        <w:t xml:space="preserve"> el valor final que es el mostrado en la pantalla. También es posible visualizar la deuda total por criterio en la interfaz de problemas. </w:t>
+      </w:r>
+    </w:p>
+    <w:p>
+      <w:pPr>
+        <w:rPr>
+          <w:lang w:val="es-CO"/>
+        </w:rPr>
+      </w:pPr>
+      <w:proofErr w:type="spellStart"/>
+      <w:r>
+        <w:rPr>
+          <w:i/>
+          <w:lang w:val="es-CO"/>
+        </w:rPr>
+        <w:t>Technical</w:t>
+      </w:r>
+      <w:proofErr w:type="spellEnd"/>
+      <w:r>
+        <w:rPr>
+          <w:i/>
+          <w:lang w:val="es-CO"/>
+        </w:rPr>
+        <w:t xml:space="preserve"> </w:t>
+      </w:r>
+      <w:proofErr w:type="spellStart"/>
+      <w:r>
+        <w:rPr>
+          <w:i/>
+          <w:lang w:val="es-CO"/>
+        </w:rPr>
+        <w:t>Debt</w:t>
+      </w:r>
+      <w:proofErr w:type="spellEnd"/>
+      <w:r>
+        <w:rPr>
+          <w:i/>
+          <w:lang w:val="es-CO"/>
+        </w:rPr>
+        <w:t xml:space="preserve"> Ratio: </w:t>
+      </w:r>
+      <w:r>
+        <w:rPr>
+          <w:lang w:val="es-CO"/>
+        </w:rPr>
+        <w:t xml:space="preserve">esta métrica nos da la taza entre la deuda técnica actual y el esfuerzo que tomaría reescribir el </w:t>
+      </w:r>
+      <w:proofErr w:type="spellStart"/>
+      <w:r>
+        <w:rPr>
+          <w:lang w:val="es-CO"/>
+        </w:rPr>
+        <w:t>codigo</w:t>
+      </w:r>
+      <w:proofErr w:type="spellEnd"/>
+      <w:r>
+        <w:rPr>
+          <w:lang w:val="es-CO"/>
+        </w:rPr>
+        <w:t xml:space="preserve"> por completo desde cero. </w:t>
       </w:r>
       <w:r>
         <w:rPr>
@@ -237,7 +515,6 @@
           <w:color w:val="333333"/>
           <w:sz w:val="21"/>
           <w:szCs w:val="21"/>
-          <w:lang w:val="en-CA"/>
         </w:rPr>
       </w:pPr>
     </w:p>
@@ -289,35 +566,113 @@
           <w:lang w:val="es-CO"/>
         </w:rPr>
       </w:pPr>
-      <w:r>
-        <w:rPr>
-          <w:rFonts w:ascii="Arial" w:hAnsi="Arial" w:cs="Arial"/>
-          <w:color w:val="333333"/>
-          <w:sz w:val="21"/>
-          <w:szCs w:val="21"/>
-          <w:lang w:val="es-CO"/>
-        </w:rPr>
-        <w:t>Arquisoft 1</w:t>
-      </w:r>
-      <w:r>
-        <w:rPr>
-          <w:rFonts w:ascii="Arial" w:hAnsi="Arial" w:cs="Arial"/>
-          <w:color w:val="333333"/>
-          <w:sz w:val="21"/>
-          <w:szCs w:val="21"/>
-          <w:lang w:val="es-CO"/>
-        </w:rPr>
-        <w:t xml:space="preserve">: 95 days </w:t>
-      </w:r>
-      <w:r>
-        <w:rPr>
-          <w:rFonts w:ascii="Arial" w:hAnsi="Arial" w:cs="Arial"/>
-          <w:color w:val="333333"/>
-          <w:sz w:val="21"/>
-          <w:szCs w:val="21"/>
-          <w:lang w:val="es-CO"/>
-        </w:rPr>
-        <w:t>y 80.000 lineas de codigo.</w:t>
+      <w:proofErr w:type="spellStart"/>
+      <w:r>
+        <w:rPr>
+          <w:rFonts w:ascii="Arial" w:hAnsi="Arial" w:cs="Arial"/>
+          <w:color w:val="333333"/>
+          <w:sz w:val="21"/>
+          <w:szCs w:val="21"/>
+          <w:lang w:val="es-CO"/>
+        </w:rPr>
+        <w:t>Arquisoft</w:t>
+      </w:r>
+      <w:proofErr w:type="spellEnd"/>
+      <w:r>
+        <w:rPr>
+          <w:rFonts w:ascii="Arial" w:hAnsi="Arial" w:cs="Arial"/>
+          <w:color w:val="333333"/>
+          <w:sz w:val="21"/>
+          <w:szCs w:val="21"/>
+          <w:lang w:val="es-CO"/>
+        </w:rPr>
+        <w:t xml:space="preserve"> 1</w:t>
+      </w:r>
+      <w:r>
+        <w:rPr>
+          <w:rFonts w:ascii="Arial" w:hAnsi="Arial" w:cs="Arial"/>
+          <w:color w:val="333333"/>
+          <w:sz w:val="21"/>
+          <w:szCs w:val="21"/>
+          <w:lang w:val="es-CO"/>
+        </w:rPr>
+        <w:t xml:space="preserve">: 95 </w:t>
+      </w:r>
+      <w:proofErr w:type="spellStart"/>
+      <w:r>
+        <w:rPr>
+          <w:rFonts w:ascii="Arial" w:hAnsi="Arial" w:cs="Arial"/>
+          <w:color w:val="333333"/>
+          <w:sz w:val="21"/>
+          <w:szCs w:val="21"/>
+          <w:lang w:val="es-CO"/>
+        </w:rPr>
+        <w:t>days</w:t>
+      </w:r>
+      <w:proofErr w:type="spellEnd"/>
+      <w:r>
+        <w:rPr>
+          <w:rFonts w:ascii="Arial" w:hAnsi="Arial" w:cs="Arial"/>
+          <w:color w:val="333333"/>
+          <w:sz w:val="21"/>
+          <w:szCs w:val="21"/>
+          <w:lang w:val="es-CO"/>
+        </w:rPr>
+        <w:t xml:space="preserve"> </w:t>
+      </w:r>
+      <w:r>
+        <w:rPr>
+          <w:rFonts w:ascii="Arial" w:hAnsi="Arial" w:cs="Arial"/>
+          <w:color w:val="333333"/>
+          <w:sz w:val="21"/>
+          <w:szCs w:val="21"/>
+          <w:lang w:val="es-CO"/>
+        </w:rPr>
+        <w:t xml:space="preserve">y 80.000 </w:t>
+      </w:r>
+      <w:proofErr w:type="spellStart"/>
+      <w:r>
+        <w:rPr>
+          <w:rFonts w:ascii="Arial" w:hAnsi="Arial" w:cs="Arial"/>
+          <w:color w:val="333333"/>
+          <w:sz w:val="21"/>
+          <w:szCs w:val="21"/>
+          <w:lang w:val="es-CO"/>
+        </w:rPr>
+        <w:t>lineas</w:t>
+      </w:r>
+      <w:proofErr w:type="spellEnd"/>
+      <w:r>
+        <w:rPr>
+          <w:rFonts w:ascii="Arial" w:hAnsi="Arial" w:cs="Arial"/>
+          <w:color w:val="333333"/>
+          <w:sz w:val="21"/>
+          <w:szCs w:val="21"/>
+          <w:lang w:val="es-CO"/>
+        </w:rPr>
+        <w:t xml:space="preserve"> de </w:t>
+      </w:r>
+      <w:proofErr w:type="spellStart"/>
+      <w:r>
+        <w:rPr>
+          <w:rFonts w:ascii="Arial" w:hAnsi="Arial" w:cs="Arial"/>
+          <w:color w:val="333333"/>
+          <w:sz w:val="21"/>
+          <w:szCs w:val="21"/>
+          <w:lang w:val="es-CO"/>
+        </w:rPr>
+        <w:t>codigo</w:t>
+      </w:r>
+      <w:proofErr w:type="spellEnd"/>
+      <w:r>
+        <w:rPr>
+          <w:rFonts w:ascii="Arial" w:hAnsi="Arial" w:cs="Arial"/>
+          <w:color w:val="333333"/>
+          <w:sz w:val="21"/>
+          <w:szCs w:val="21"/>
+          <w:lang w:val="es-CO"/>
+        </w:rPr>
+        <w:t>.</w:t>
       </w:r>
     </w:p>
     <w:p>
@@ -337,35 +692,113 @@
           <w:lang w:val="es-CO"/>
         </w:rPr>
       </w:pPr>
-      <w:r>
-        <w:rPr>
-          <w:rFonts w:ascii="Arial" w:hAnsi="Arial" w:cs="Arial"/>
-          <w:color w:val="333333"/>
-          <w:sz w:val="21"/>
-          <w:szCs w:val="21"/>
-          <w:lang w:val="es-CO"/>
-        </w:rPr>
-        <w:t>Arquisoft 2</w:t>
-      </w:r>
-      <w:r>
-        <w:rPr>
-          <w:rFonts w:ascii="Arial" w:hAnsi="Arial" w:cs="Arial"/>
-          <w:color w:val="333333"/>
-          <w:sz w:val="21"/>
-          <w:szCs w:val="21"/>
-          <w:lang w:val="es-CO"/>
-        </w:rPr>
-        <w:t xml:space="preserve">: 95 days </w:t>
-      </w:r>
-      <w:r>
-        <w:rPr>
-          <w:rFonts w:ascii="Arial" w:hAnsi="Arial" w:cs="Arial"/>
-          <w:color w:val="333333"/>
-          <w:sz w:val="21"/>
-          <w:szCs w:val="21"/>
-          <w:lang w:val="es-CO"/>
-        </w:rPr>
-        <w:t>y 7.000 lineas de codigo.</w:t>
+      <w:proofErr w:type="spellStart"/>
+      <w:r>
+        <w:rPr>
+          <w:rFonts w:ascii="Arial" w:hAnsi="Arial" w:cs="Arial"/>
+          <w:color w:val="333333"/>
+          <w:sz w:val="21"/>
+          <w:szCs w:val="21"/>
+          <w:lang w:val="es-CO"/>
+        </w:rPr>
+        <w:t>Arquisoft</w:t>
+      </w:r>
+      <w:proofErr w:type="spellEnd"/>
+      <w:r>
+        <w:rPr>
+          <w:rFonts w:ascii="Arial" w:hAnsi="Arial" w:cs="Arial"/>
+          <w:color w:val="333333"/>
+          <w:sz w:val="21"/>
+          <w:szCs w:val="21"/>
+          <w:lang w:val="es-CO"/>
+        </w:rPr>
+        <w:t xml:space="preserve"> 2</w:t>
+      </w:r>
+      <w:r>
+        <w:rPr>
+          <w:rFonts w:ascii="Arial" w:hAnsi="Arial" w:cs="Arial"/>
+          <w:color w:val="333333"/>
+          <w:sz w:val="21"/>
+          <w:szCs w:val="21"/>
+          <w:lang w:val="es-CO"/>
+        </w:rPr>
+        <w:t xml:space="preserve">: 95 </w:t>
+      </w:r>
+      <w:proofErr w:type="spellStart"/>
+      <w:r>
+        <w:rPr>
+          <w:rFonts w:ascii="Arial" w:hAnsi="Arial" w:cs="Arial"/>
+          <w:color w:val="333333"/>
+          <w:sz w:val="21"/>
+          <w:szCs w:val="21"/>
+          <w:lang w:val="es-CO"/>
+        </w:rPr>
+        <w:t>days</w:t>
+      </w:r>
+      <w:proofErr w:type="spellEnd"/>
+      <w:r>
+        <w:rPr>
+          <w:rFonts w:ascii="Arial" w:hAnsi="Arial" w:cs="Arial"/>
+          <w:color w:val="333333"/>
+          <w:sz w:val="21"/>
+          <w:szCs w:val="21"/>
+          <w:lang w:val="es-CO"/>
+        </w:rPr>
+        <w:t xml:space="preserve"> </w:t>
+      </w:r>
+      <w:r>
+        <w:rPr>
+          <w:rFonts w:ascii="Arial" w:hAnsi="Arial" w:cs="Arial"/>
+          <w:color w:val="333333"/>
+          <w:sz w:val="21"/>
+          <w:szCs w:val="21"/>
+          <w:lang w:val="es-CO"/>
+        </w:rPr>
+        <w:t xml:space="preserve">y 7.000 </w:t>
+      </w:r>
+      <w:proofErr w:type="spellStart"/>
+      <w:r>
+        <w:rPr>
+          <w:rFonts w:ascii="Arial" w:hAnsi="Arial" w:cs="Arial"/>
+          <w:color w:val="333333"/>
+          <w:sz w:val="21"/>
+          <w:szCs w:val="21"/>
+          <w:lang w:val="es-CO"/>
+        </w:rPr>
+        <w:t>lineas</w:t>
+      </w:r>
+      <w:proofErr w:type="spellEnd"/>
+      <w:r>
+        <w:rPr>
+          <w:rFonts w:ascii="Arial" w:hAnsi="Arial" w:cs="Arial"/>
+          <w:color w:val="333333"/>
+          <w:sz w:val="21"/>
+          <w:szCs w:val="21"/>
+          <w:lang w:val="es-CO"/>
+        </w:rPr>
+        <w:t xml:space="preserve"> de </w:t>
+      </w:r>
+      <w:proofErr w:type="spellStart"/>
+      <w:r>
+        <w:rPr>
+          <w:rFonts w:ascii="Arial" w:hAnsi="Arial" w:cs="Arial"/>
+          <w:color w:val="333333"/>
+          <w:sz w:val="21"/>
+          <w:szCs w:val="21"/>
+          <w:lang w:val="es-CO"/>
+        </w:rPr>
+        <w:t>codigo</w:t>
+      </w:r>
+      <w:proofErr w:type="spellEnd"/>
+      <w:r>
+        <w:rPr>
+          <w:rFonts w:ascii="Arial" w:hAnsi="Arial" w:cs="Arial"/>
+          <w:color w:val="333333"/>
+          <w:sz w:val="21"/>
+          <w:szCs w:val="21"/>
+          <w:lang w:val="es-CO"/>
+        </w:rPr>
+        <w:t>.</w:t>
       </w:r>
     </w:p>
     <w:p>
@@ -388,7 +821,51 @@
           <w:szCs w:val="21"/>
           <w:lang w:val="es-CO"/>
         </w:rPr>
-        <w:t xml:space="preserve">La formula de la tasa de deuda técnica es : Deuda técnica / tiempo estimado de desarrollo , que se calcula en LOC/30min. </w:t>
+        <w:t xml:space="preserve">La </w:t>
+      </w:r>
+      <w:proofErr w:type="spellStart"/>
+      <w:r>
+        <w:rPr>
+          <w:rFonts w:ascii="Arial" w:hAnsi="Arial" w:cs="Arial"/>
+          <w:color w:val="333333"/>
+          <w:sz w:val="21"/>
+          <w:szCs w:val="21"/>
+          <w:lang w:val="es-CO"/>
+        </w:rPr>
+        <w:t>formula</w:t>
+      </w:r>
+      <w:proofErr w:type="spellEnd"/>
+      <w:r>
+        <w:rPr>
+          <w:rFonts w:ascii="Arial" w:hAnsi="Arial" w:cs="Arial"/>
+          <w:color w:val="333333"/>
+          <w:sz w:val="21"/>
+          <w:szCs w:val="21"/>
+          <w:lang w:val="es-CO"/>
+        </w:rPr>
+        <w:t xml:space="preserve"> de la tasa de deuda técnica </w:t>
+      </w:r>
+      <w:proofErr w:type="gramStart"/>
+      <w:r>
+        <w:rPr>
+          <w:rFonts w:ascii="Arial" w:hAnsi="Arial" w:cs="Arial"/>
+          <w:color w:val="333333"/>
+          <w:sz w:val="21"/>
+          <w:szCs w:val="21"/>
+          <w:lang w:val="es-CO"/>
+        </w:rPr>
+        <w:t>es :</w:t>
+      </w:r>
+      <w:proofErr w:type="gramEnd"/>
+      <w:r>
+        <w:rPr>
+          <w:rFonts w:ascii="Arial" w:hAnsi="Arial" w:cs="Arial"/>
+          <w:color w:val="333333"/>
+          <w:sz w:val="21"/>
+          <w:szCs w:val="21"/>
+          <w:lang w:val="es-CO"/>
+        </w:rPr>
+        <w:t xml:space="preserve"> Deuda técnica / tiempo estimado de desarrollo , que se calcula en LOC/30min. </w:t>
       </w:r>
     </w:p>
     <w:p>
@@ -407,14 +884,25 @@
           <w:szCs w:val="21"/>
         </w:rPr>
       </w:pPr>
-      <w:r>
-        <w:rPr>
-          <w:rFonts w:ascii="Arial" w:hAnsi="Arial" w:cs="Arial"/>
-          <w:color w:val="333333"/>
-          <w:sz w:val="21"/>
-          <w:szCs w:val="21"/>
-        </w:rPr>
-        <w:t>Arquisoft 1</w:t>
+      <w:proofErr w:type="spellStart"/>
+      <w:r>
+        <w:rPr>
+          <w:rFonts w:ascii="Arial" w:hAnsi="Arial" w:cs="Arial"/>
+          <w:color w:val="333333"/>
+          <w:sz w:val="21"/>
+          <w:szCs w:val="21"/>
+        </w:rPr>
+        <w:t>Arquisoft</w:t>
+      </w:r>
+      <w:proofErr w:type="spellEnd"/>
+      <w:r>
+        <w:rPr>
+          <w:rFonts w:ascii="Arial" w:hAnsi="Arial" w:cs="Arial"/>
+          <w:color w:val="333333"/>
+          <w:sz w:val="21"/>
+          <w:szCs w:val="21"/>
+        </w:rPr>
+        <w:t xml:space="preserve"> 1</w:t>
       </w:r>
       <w:r>
         <w:rPr>
@@ -462,14 +950,25 @@
           <w:szCs w:val="21"/>
         </w:rPr>
       </w:pPr>
-      <w:r>
-        <w:rPr>
-          <w:rFonts w:ascii="Arial" w:hAnsi="Arial" w:cs="Arial"/>
-          <w:color w:val="333333"/>
-          <w:sz w:val="21"/>
-          <w:szCs w:val="21"/>
-        </w:rPr>
-        <w:t>Arquisoft 2</w:t>
+      <w:proofErr w:type="spellStart"/>
+      <w:r>
+        <w:rPr>
+          <w:rFonts w:ascii="Arial" w:hAnsi="Arial" w:cs="Arial"/>
+          <w:color w:val="333333"/>
+          <w:sz w:val="21"/>
+          <w:szCs w:val="21"/>
+        </w:rPr>
+        <w:t>Arquisoft</w:t>
+      </w:r>
+      <w:proofErr w:type="spellEnd"/>
+      <w:r>
+        <w:rPr>
+          <w:rFonts w:ascii="Arial" w:hAnsi="Arial" w:cs="Arial"/>
+          <w:color w:val="333333"/>
+          <w:sz w:val="21"/>
+          <w:szCs w:val="21"/>
+        </w:rPr>
+        <w:t xml:space="preserve"> 2</w:t>
       </w:r>
       <w:r>
         <w:rPr>
@@ -521,11 +1020,63 @@
           <w:szCs w:val="21"/>
         </w:rPr>
         <w:lastRenderedPageBreak/>
-        <w:t>De lo anterior sabemos que el proyecto 1 esta en major forma que el proyecto 2.</w:t>
-      </w:r>
-    </w:p>
-    <w:p/>
-    <w:p/>
+        <w:t xml:space="preserve">De lo anterior sabemos que el proyecto 1 </w:t>
+      </w:r>
+      <w:proofErr w:type="spellStart"/>
+      <w:r>
+        <w:rPr>
+          <w:rFonts w:ascii="Arial" w:hAnsi="Arial" w:cs="Arial"/>
+          <w:color w:val="333333"/>
+          <w:sz w:val="21"/>
+          <w:szCs w:val="21"/>
+        </w:rPr>
+        <w:t>esta</w:t>
+      </w:r>
+      <w:proofErr w:type="spellEnd"/>
+      <w:r>
+        <w:rPr>
+          <w:rFonts w:ascii="Arial" w:hAnsi="Arial" w:cs="Arial"/>
+          <w:color w:val="333333"/>
+          <w:sz w:val="21"/>
+          <w:szCs w:val="21"/>
+        </w:rPr>
+        <w:t xml:space="preserve"> en </w:t>
+      </w:r>
+      <w:proofErr w:type="spellStart"/>
+      <w:r>
+        <w:rPr>
+          <w:rFonts w:ascii="Arial" w:hAnsi="Arial" w:cs="Arial"/>
+          <w:color w:val="333333"/>
+          <w:sz w:val="21"/>
+          <w:szCs w:val="21"/>
+        </w:rPr>
+        <w:t>major</w:t>
+      </w:r>
+      <w:proofErr w:type="spellEnd"/>
+      <w:r>
+        <w:rPr>
+          <w:rFonts w:ascii="Arial" w:hAnsi="Arial" w:cs="Arial"/>
+          <w:color w:val="333333"/>
+          <w:sz w:val="21"/>
+          <w:szCs w:val="21"/>
+        </w:rPr>
+        <w:t xml:space="preserve"> forma que el proyecto 2.</w:t>
+      </w:r>
+    </w:p>
+    <w:p>
+      <w:pPr>
+        <w:rPr>
+          <w:lang w:val="es-CO"/>
+        </w:rPr>
+      </w:pPr>
+    </w:p>
+    <w:p>
+      <w:pPr>
+        <w:rPr>
+          <w:lang w:val="es-CO"/>
+        </w:rPr>
+      </w:pPr>
+    </w:p>
     <w:p>
       <w:r>
         <w:rPr>
@@ -586,24 +1137,46 @@
         <w:rPr>
           <w:lang w:val="es-CO"/>
         </w:rPr>
-        <w:t xml:space="preserve"> debe haber al menos 10 declaraciones sucesivas y duplicadas, independientemente del numero de fichas y líneas, esto lo toma como bloques repetidos, líneas duplicadas, archivos duplicados y el porcentaje de líneas duplicadas.</w:t>
-      </w:r>
-    </w:p>
-    <w:p>
-      <w:pPr>
-        <w:rPr>
-          <w:lang w:val="es-CO"/>
-        </w:rPr>
-      </w:pPr>
-    </w:p>
-    <w:p>
-      <w:pPr>
-        <w:rPr>
-          <w:lang w:val="es-CO"/>
-        </w:rPr>
-      </w:pPr>
-    </w:p>
-    <w:p/>
+        <w:t xml:space="preserve"> debe haber al menos 10 declaraciones sucesivas y duplicadas, independientemente del </w:t>
+      </w:r>
+      <w:proofErr w:type="spellStart"/>
+      <w:proofErr w:type="gramStart"/>
+      <w:r>
+        <w:rPr>
+          <w:lang w:val="es-CO"/>
+        </w:rPr>
+        <w:t>numero</w:t>
+      </w:r>
+      <w:proofErr w:type="spellEnd"/>
+      <w:proofErr w:type="gramEnd"/>
+      <w:r>
+        <w:rPr>
+          <w:lang w:val="es-CO"/>
+        </w:rPr>
+        <w:t xml:space="preserve"> de fichas y líneas, esto lo toma como bloques repetidos, líneas duplicadas, archivos duplicados y el porcentaje de líneas duplicadas.</w:t>
+      </w:r>
+    </w:p>
+    <w:p>
+      <w:pPr>
+        <w:rPr>
+          <w:lang w:val="es-CO"/>
+        </w:rPr>
+      </w:pPr>
+    </w:p>
+    <w:p>
+      <w:pPr>
+        <w:rPr>
+          <w:lang w:val="es-CO"/>
+        </w:rPr>
+      </w:pPr>
+    </w:p>
+    <w:p>
+      <w:pPr>
+        <w:rPr>
+          <w:lang w:val="es-CO"/>
+        </w:rPr>
+      </w:pPr>
+    </w:p>
     <w:p>
       <w:r>
         <w:rPr>
@@ -656,6 +1229,11 @@
       </w:pPr>
     </w:p>
     <w:p>
+      <w:pPr>
+        <w:rPr>
+          <w:lang w:val="es-CO"/>
+        </w:rPr>
+      </w:pPr>
       <w:r>
         <w:rPr>
           <w:rFonts w:ascii="Arial" w:hAnsi="Arial" w:cs="Arial"/>
@@ -666,8 +1244,9 @@
           <w:lang w:val="es-CO"/>
         </w:rPr>
         <w:lastRenderedPageBreak/>
-        <w:t>La complejidad es calculada con base en el numero de c</w:t>
-      </w:r>
+        <w:t xml:space="preserve">La complejidad es calculada con base en el </w:t>
+      </w:r>
+      <w:proofErr w:type="spellStart"/>
       <w:r>
         <w:rPr>
           <w:rFonts w:ascii="Arial" w:hAnsi="Arial" w:cs="Arial"/>
@@ -677,10 +1256,105 @@
           <w:shd w:val="clear" w:color="auto" w:fill="FFFFFF"/>
           <w:lang w:val="es-CO"/>
         </w:rPr>
-        <w:t xml:space="preserve">aminos existentes en el codigo. En donde sea que el flujo de una función se divida, la complejidad se aumenta en uno. Cada función tiene una complejidad minima de 1. Este calculo varia depende el lenguaje, ya que algunas palabras claves y funcionalidades también lo hacen. </w:t>
-      </w:r>
-      <w:bookmarkStart w:id="0" w:name="_GoBack"/>
-      <w:bookmarkEnd w:id="0"/>
+        <w:t>numero</w:t>
+      </w:r>
+      <w:proofErr w:type="spellEnd"/>
+      <w:r>
+        <w:rPr>
+          <w:rFonts w:ascii="Arial" w:hAnsi="Arial" w:cs="Arial"/>
+          <w:color w:val="333333"/>
+          <w:sz w:val="21"/>
+          <w:szCs w:val="21"/>
+          <w:shd w:val="clear" w:color="auto" w:fill="FFFFFF"/>
+          <w:lang w:val="es-CO"/>
+        </w:rPr>
+        <w:t xml:space="preserve"> de c</w:t>
+      </w:r>
+      <w:r>
+        <w:rPr>
+          <w:rFonts w:ascii="Arial" w:hAnsi="Arial" w:cs="Arial"/>
+          <w:color w:val="333333"/>
+          <w:sz w:val="21"/>
+          <w:szCs w:val="21"/>
+          <w:shd w:val="clear" w:color="auto" w:fill="FFFFFF"/>
+          <w:lang w:val="es-CO"/>
+        </w:rPr>
+        <w:t xml:space="preserve">aminos existentes en el </w:t>
+      </w:r>
+      <w:proofErr w:type="spellStart"/>
+      <w:r>
+        <w:rPr>
+          <w:rFonts w:ascii="Arial" w:hAnsi="Arial" w:cs="Arial"/>
+          <w:color w:val="333333"/>
+          <w:sz w:val="21"/>
+          <w:szCs w:val="21"/>
+          <w:shd w:val="clear" w:color="auto" w:fill="FFFFFF"/>
+          <w:lang w:val="es-CO"/>
+        </w:rPr>
+        <w:t>codigo</w:t>
+      </w:r>
+      <w:proofErr w:type="spellEnd"/>
+      <w:r>
+        <w:rPr>
+          <w:rFonts w:ascii="Arial" w:hAnsi="Arial" w:cs="Arial"/>
+          <w:color w:val="333333"/>
+          <w:sz w:val="21"/>
+          <w:szCs w:val="21"/>
+          <w:shd w:val="clear" w:color="auto" w:fill="FFFFFF"/>
+          <w:lang w:val="es-CO"/>
+        </w:rPr>
+        <w:t xml:space="preserve">. En donde sea que el flujo de una función se divida, la complejidad se aumenta en uno. Cada función tiene una complejidad </w:t>
+      </w:r>
+      <w:proofErr w:type="spellStart"/>
+      <w:r>
+        <w:rPr>
+          <w:rFonts w:ascii="Arial" w:hAnsi="Arial" w:cs="Arial"/>
+          <w:color w:val="333333"/>
+          <w:sz w:val="21"/>
+          <w:szCs w:val="21"/>
+          <w:shd w:val="clear" w:color="auto" w:fill="FFFFFF"/>
+          <w:lang w:val="es-CO"/>
+        </w:rPr>
+        <w:t>minima</w:t>
+      </w:r>
+      <w:proofErr w:type="spellEnd"/>
+      <w:r>
+        <w:rPr>
+          <w:rFonts w:ascii="Arial" w:hAnsi="Arial" w:cs="Arial"/>
+          <w:color w:val="333333"/>
+          <w:sz w:val="21"/>
+          <w:szCs w:val="21"/>
+          <w:shd w:val="clear" w:color="auto" w:fill="FFFFFF"/>
+          <w:lang w:val="es-CO"/>
+        </w:rPr>
+        <w:t xml:space="preserve"> de 1. Este </w:t>
+      </w:r>
+      <w:proofErr w:type="spellStart"/>
+      <w:proofErr w:type="gramStart"/>
+      <w:r>
+        <w:rPr>
+          <w:rFonts w:ascii="Arial" w:hAnsi="Arial" w:cs="Arial"/>
+          <w:color w:val="333333"/>
+          <w:sz w:val="21"/>
+          <w:szCs w:val="21"/>
+          <w:shd w:val="clear" w:color="auto" w:fill="FFFFFF"/>
+          <w:lang w:val="es-CO"/>
+        </w:rPr>
+        <w:t>calculo</w:t>
+      </w:r>
+      <w:proofErr w:type="spellEnd"/>
+      <w:proofErr w:type="gramEnd"/>
+      <w:r>
+        <w:rPr>
+          <w:rFonts w:ascii="Arial" w:hAnsi="Arial" w:cs="Arial"/>
+          <w:color w:val="333333"/>
+          <w:sz w:val="21"/>
+          <w:szCs w:val="21"/>
+          <w:shd w:val="clear" w:color="auto" w:fill="FFFFFF"/>
+          <w:lang w:val="es-CO"/>
+        </w:rPr>
+        <w:t xml:space="preserve"> varia depende el lenguaje, ya que algunas palabras claves y funcionalidades también lo hacen. </w:t>
+      </w:r>
       <w:r>
         <w:rPr>
           <w:noProof/>
@@ -812,6 +1486,398 @@
         </w:drawing>
       </w:r>
     </w:p>
+    <w:p>
+      <w:pPr>
+        <w:rPr>
+          <w:lang w:val="es-CO"/>
+        </w:rPr>
+      </w:pPr>
+    </w:p>
+    <w:p>
+      <w:pPr>
+        <w:rPr>
+          <w:lang w:val="es-CO"/>
+        </w:rPr>
+      </w:pPr>
+    </w:p>
+    <w:p>
+      <w:pPr>
+        <w:rPr>
+          <w:lang w:val="es-CO"/>
+        </w:rPr>
+      </w:pPr>
+    </w:p>
+    <w:p>
+      <w:pPr>
+        <w:rPr>
+          <w:lang w:val="es-CO"/>
+        </w:rPr>
+      </w:pPr>
+    </w:p>
+    <w:p>
+      <w:pPr>
+        <w:rPr>
+          <w:lang w:val="es-CO"/>
+        </w:rPr>
+      </w:pPr>
+      <w:r>
+        <w:rPr>
+          <w:lang w:val="es-CO"/>
+        </w:rPr>
+        <w:t xml:space="preserve">Ahora bien, para el segundo análisis, se implementó un </w:t>
+      </w:r>
+      <w:proofErr w:type="spellStart"/>
+      <w:r>
+        <w:rPr>
+          <w:lang w:val="es-CO"/>
+        </w:rPr>
+        <w:t>wrapper</w:t>
+      </w:r>
+      <w:proofErr w:type="spellEnd"/>
+      <w:r>
+        <w:rPr>
+          <w:lang w:val="es-CO"/>
+        </w:rPr>
+        <w:t xml:space="preserve"> y una fachada, con el fin de probar una nueva distribución para saber cuál de las dos si la nueva o a anterior es mejor.</w:t>
+      </w:r>
+    </w:p>
+    <w:p>
+      <w:pPr>
+        <w:rPr>
+          <w:lang w:val="es-CO"/>
+        </w:rPr>
+      </w:pPr>
+      <w:r>
+        <w:rPr>
+          <w:lang w:val="es-CO"/>
+        </w:rPr>
+        <w:t>En cuanto a la deuda técnica</w:t>
+      </w:r>
+      <w:r>
+        <w:rPr>
+          <w:lang w:val="es-CO"/>
+        </w:rPr>
+        <w:t xml:space="preserve"> se encuentra un incremento, pero la tasa de la misma se mantiene por lo que este criterio no cambia. Los </w:t>
+      </w:r>
+      <w:proofErr w:type="spellStart"/>
+      <w:r>
+        <w:rPr>
+          <w:i/>
+          <w:lang w:val="es-CO"/>
+        </w:rPr>
+        <w:t>issues</w:t>
+      </w:r>
+      <w:proofErr w:type="spellEnd"/>
+      <w:r>
+        <w:rPr>
+          <w:lang w:val="es-CO"/>
+        </w:rPr>
+        <w:t xml:space="preserve">, </w:t>
+      </w:r>
+      <w:proofErr w:type="spellStart"/>
+      <w:r>
+        <w:rPr>
+          <w:lang w:val="es-CO"/>
+        </w:rPr>
+        <w:t>asi</w:t>
+      </w:r>
+      <w:proofErr w:type="spellEnd"/>
+      <w:r>
+        <w:rPr>
+          <w:lang w:val="es-CO"/>
+        </w:rPr>
+        <w:t xml:space="preserve"> como se reducen algunos </w:t>
+      </w:r>
+      <w:r>
+        <w:rPr>
+          <w:lang w:val="es-CO"/>
+        </w:rPr>
+        <w:t>se incrementan otros cuantos, pero es por comentarios, o elementos similares</w:t>
+      </w:r>
+      <w:r>
+        <w:rPr>
+          <w:lang w:val="es-CO"/>
+        </w:rPr>
+        <w:t xml:space="preserve">:  </w:t>
+      </w:r>
+    </w:p>
+    <w:p>
+      <w:pPr>
+        <w:rPr>
+          <w:lang w:val="es-CO"/>
+        </w:rPr>
+      </w:pPr>
+    </w:p>
+    <w:p>
+      <w:pPr>
+        <w:rPr>
+          <w:lang w:val="es-CO"/>
+        </w:rPr>
+      </w:pPr>
+      <w:r>
+        <w:rPr>
+          <w:noProof/>
+          <w:lang w:val="es-CO" w:eastAsia="es-CO"/>
+        </w:rPr>
+        <w:drawing>
+          <wp:inline distT="0" distB="0" distL="0" distR="0" wp14:anchorId="10ABCD8A" wp14:editId="096317C4">
+            <wp:extent cx="5612130" cy="2967990"/>
+            <wp:effectExtent l="0" t="0" r="7620" b="3810"/>
+            <wp:docPr id="5" name="Imagen 5"/>
+            <wp:cNvGraphicFramePr>
+              <a:graphicFrameLocks xmlns:a="http://schemas.openxmlformats.org/drawingml/2006/main" noChangeAspect="1"/>
+            </wp:cNvGraphicFramePr>
+            <a:graphic xmlns:a="http://schemas.openxmlformats.org/drawingml/2006/main">
+              <a:graphicData uri="http://schemas.openxmlformats.org/drawingml/2006/picture">
+                <pic:pic xmlns:pic="http://schemas.openxmlformats.org/drawingml/2006/picture">
+                  <pic:nvPicPr>
+                    <pic:cNvPr id="1" name=""/>
+                    <pic:cNvPicPr/>
+                  </pic:nvPicPr>
+                  <pic:blipFill>
+                    <a:blip r:embed="rId11"/>
+                    <a:stretch>
+                      <a:fillRect/>
+                    </a:stretch>
+                  </pic:blipFill>
+                  <pic:spPr>
+                    <a:xfrm>
+                      <a:off x="0" y="0"/>
+                      <a:ext cx="5612130" cy="2967990"/>
+                    </a:xfrm>
+                    <a:prstGeom prst="rect">
+                      <a:avLst/>
+                    </a:prstGeom>
+                  </pic:spPr>
+                </pic:pic>
+              </a:graphicData>
+            </a:graphic>
+          </wp:inline>
+        </w:drawing>
+      </w:r>
+    </w:p>
+    <w:p>
+      <w:pPr>
+        <w:rPr>
+          <w:lang w:val="es-CO"/>
+        </w:rPr>
+      </w:pPr>
+      <w:r>
+        <w:rPr>
+          <w:lang w:val="es-CO"/>
+        </w:rPr>
+        <w:t xml:space="preserve">La tasa de duplicaciones aumenta debido a las nuevas clases introducidas y a que las líneas de las nuevas clases son similares en cuanto a estructura. </w:t>
+      </w:r>
+    </w:p>
+    <w:p>
+      <w:pPr>
+        <w:rPr>
+          <w:lang w:val="es-CO"/>
+        </w:rPr>
+      </w:pPr>
+      <w:r>
+        <w:rPr>
+          <w:noProof/>
+          <w:lang w:val="es-CO" w:eastAsia="es-CO"/>
+        </w:rPr>
+        <w:drawing>
+          <wp:inline distT="0" distB="0" distL="0" distR="0" wp14:anchorId="29CA38FC" wp14:editId="7906CC49">
+            <wp:extent cx="5553075" cy="2390775"/>
+            <wp:effectExtent l="0" t="0" r="9525" b="9525"/>
+            <wp:docPr id="6" name="Imagen 6"/>
+            <wp:cNvGraphicFramePr>
+              <a:graphicFrameLocks xmlns:a="http://schemas.openxmlformats.org/drawingml/2006/main" noChangeAspect="1"/>
+            </wp:cNvGraphicFramePr>
+            <a:graphic xmlns:a="http://schemas.openxmlformats.org/drawingml/2006/main">
+              <a:graphicData uri="http://schemas.openxmlformats.org/drawingml/2006/picture">
+                <pic:pic xmlns:pic="http://schemas.openxmlformats.org/drawingml/2006/picture">
+                  <pic:nvPicPr>
+                    <pic:cNvPr id="1" name=""/>
+                    <pic:cNvPicPr/>
+                  </pic:nvPicPr>
+                  <pic:blipFill>
+                    <a:blip r:embed="rId12"/>
+                    <a:stretch>
+                      <a:fillRect/>
+                    </a:stretch>
+                  </pic:blipFill>
+                  <pic:spPr>
+                    <a:xfrm>
+                      <a:off x="0" y="0"/>
+                      <a:ext cx="5553075" cy="2390775"/>
+                    </a:xfrm>
+                    <a:prstGeom prst="rect">
+                      <a:avLst/>
+                    </a:prstGeom>
+                  </pic:spPr>
+                </pic:pic>
+              </a:graphicData>
+            </a:graphic>
+          </wp:inline>
+        </w:drawing>
+      </w:r>
+    </w:p>
+    <w:p>
+      <w:pPr>
+        <w:rPr>
+          <w:lang w:val="es-CO"/>
+        </w:rPr>
+      </w:pPr>
+    </w:p>
+    <w:p>
+      <w:pPr>
+        <w:rPr>
+          <w:lang w:val="es-CO"/>
+        </w:rPr>
+      </w:pPr>
+    </w:p>
+    <w:p>
+      <w:pPr>
+        <w:rPr>
+          <w:lang w:val="es-CO"/>
+        </w:rPr>
+      </w:pPr>
+      <w:r>
+        <w:rPr>
+          <w:noProof/>
+          <w:lang w:val="es-CO" w:eastAsia="es-CO"/>
+        </w:rPr>
+        <w:drawing>
+          <wp:inline distT="0" distB="0" distL="0" distR="0" wp14:anchorId="499B47B8" wp14:editId="651B294B">
+            <wp:extent cx="5612130" cy="1427480"/>
+            <wp:effectExtent l="0" t="0" r="7620" b="1270"/>
+            <wp:docPr id="7" name="Imagen 7"/>
+            <wp:cNvGraphicFramePr>
+              <a:graphicFrameLocks xmlns:a="http://schemas.openxmlformats.org/drawingml/2006/main" noChangeAspect="1"/>
+            </wp:cNvGraphicFramePr>
+            <a:graphic xmlns:a="http://schemas.openxmlformats.org/drawingml/2006/main">
+              <a:graphicData uri="http://schemas.openxmlformats.org/drawingml/2006/picture">
+                <pic:pic xmlns:pic="http://schemas.openxmlformats.org/drawingml/2006/picture">
+                  <pic:nvPicPr>
+                    <pic:cNvPr id="1" name=""/>
+                    <pic:cNvPicPr/>
+                  </pic:nvPicPr>
+                  <pic:blipFill>
+                    <a:blip r:embed="rId13"/>
+                    <a:stretch>
+                      <a:fillRect/>
+                    </a:stretch>
+                  </pic:blipFill>
+                  <pic:spPr>
+                    <a:xfrm>
+                      <a:off x="0" y="0"/>
+                      <a:ext cx="5612130" cy="1427480"/>
+                    </a:xfrm>
+                    <a:prstGeom prst="rect">
+                      <a:avLst/>
+                    </a:prstGeom>
+                  </pic:spPr>
+                </pic:pic>
+              </a:graphicData>
+            </a:graphic>
+          </wp:inline>
+        </w:drawing>
+      </w:r>
+    </w:p>
+    <w:p>
+      <w:pPr>
+        <w:rPr>
+          <w:lang w:val="es-CO"/>
+        </w:rPr>
+      </w:pPr>
+      <w:r>
+        <w:rPr>
+          <w:noProof/>
+          <w:lang w:val="es-CO" w:eastAsia="es-CO"/>
+        </w:rPr>
+        <w:drawing>
+          <wp:inline distT="0" distB="0" distL="0" distR="0" wp14:anchorId="3AD78A96" wp14:editId="1629DDB2">
+            <wp:extent cx="5612130" cy="3375660"/>
+            <wp:effectExtent l="0" t="0" r="7620" b="0"/>
+            <wp:docPr id="8" name="Imagen 8"/>
+            <wp:cNvGraphicFramePr>
+              <a:graphicFrameLocks xmlns:a="http://schemas.openxmlformats.org/drawingml/2006/main" noChangeAspect="1"/>
+            </wp:cNvGraphicFramePr>
+            <a:graphic xmlns:a="http://schemas.openxmlformats.org/drawingml/2006/main">
+              <a:graphicData uri="http://schemas.openxmlformats.org/drawingml/2006/picture">
+                <pic:pic xmlns:pic="http://schemas.openxmlformats.org/drawingml/2006/picture">
+                  <pic:nvPicPr>
+                    <pic:cNvPr id="1" name=""/>
+                    <pic:cNvPicPr/>
+                  </pic:nvPicPr>
+                  <pic:blipFill>
+                    <a:blip r:embed="rId14"/>
+                    <a:stretch>
+                      <a:fillRect/>
+                    </a:stretch>
+                  </pic:blipFill>
+                  <pic:spPr>
+                    <a:xfrm>
+                      <a:off x="0" y="0"/>
+                      <a:ext cx="5612130" cy="3375660"/>
+                    </a:xfrm>
+                    <a:prstGeom prst="rect">
+                      <a:avLst/>
+                    </a:prstGeom>
+                  </pic:spPr>
+                </pic:pic>
+              </a:graphicData>
+            </a:graphic>
+          </wp:inline>
+        </w:drawing>
+      </w:r>
+    </w:p>
+    <w:p>
+      <w:pPr>
+        <w:rPr>
+          <w:lang w:val="es-CO"/>
+        </w:rPr>
+      </w:pPr>
+    </w:p>
+    <w:p>
+      <w:pPr>
+        <w:rPr>
+          <w:lang w:val="es-CO"/>
+        </w:rPr>
+      </w:pPr>
+    </w:p>
+    <w:p>
+      <w:pPr>
+        <w:rPr>
+          <w:lang w:val="es-CO"/>
+        </w:rPr>
+      </w:pPr>
+      <w:bookmarkStart w:id="0" w:name="_GoBack"/>
+      <w:bookmarkEnd w:id="0"/>
+    </w:p>
+    <w:p>
+      <w:pPr>
+        <w:rPr>
+          <w:lang w:val="es-CO"/>
+        </w:rPr>
+      </w:pPr>
+    </w:p>
+    <w:p>
+      <w:pPr>
+        <w:rPr>
+          <w:lang w:val="es-CO"/>
+        </w:rPr>
+      </w:pPr>
+    </w:p>
+    <w:p>
+      <w:pPr>
+        <w:rPr>
+          <w:lang w:val="es-CO"/>
+        </w:rPr>
+      </w:pPr>
+    </w:p>
+    <w:p>
+      <w:pPr>
+        <w:rPr>
+          <w:lang w:val="es-CO"/>
+        </w:rPr>
+      </w:pPr>
+    </w:p>
     <w:sectPr>
       <w:pgSz w:w="12240" w:h="15840"/>
       <w:pgMar w:top="1417" w:right="1701" w:bottom="1417" w:left="1701" w:header="708" w:footer="708" w:gutter="0"/>
@@ -874,7 +1940,7 @@
 
 <file path=word/numbering.xml><?xml version="1.0" encoding="utf-8"?>
 <w:numbering xmlns:wpc="http://schemas.microsoft.com/office/word/2010/wordprocessingCanvas" xmlns:mc="http://schemas.openxmlformats.org/markup-compatibility/2006" xmlns:o="urn:schemas-microsoft-com:office:office" xmlns:r="http://schemas.openxmlformats.org/officeDocument/2006/relationships" xmlns:m="http://schemas.openxmlformats.org/officeDocument/2006/math" xmlns:v="urn:schemas-microsoft-com:vml" xmlns:wp14="http://schemas.microsoft.com/office/word/2010/wordprocessingDrawing" xmlns:wp="http://schemas.openxmlformats.org/drawingml/2006/wordprocessingDrawing" xmlns:w10="urn:schemas-microsoft-com:office:word" xmlns:w="http://schemas.openxmlformats.org/wordprocessingml/2006/main" xmlns:w14="http://schemas.microsoft.com/office/word/2010/wordml" xmlns:w15="http://schemas.microsoft.com/office/word/2012/wordml" xmlns:wpg="http://schemas.microsoft.com/office/word/2010/wordprocessingGroup" xmlns:wpi="http://schemas.microsoft.com/office/word/2010/wordprocessingInk" xmlns:wne="http://schemas.microsoft.com/office/word/2006/wordml" xmlns:wps="http://schemas.microsoft.com/office/word/2010/wordprocessingShape" mc:Ignorable="w14 w15 wp14">
-  <w:abstractNum w:abstractNumId="0">
+  <w:abstractNum w:abstractNumId="0" w15:restartNumberingAfterBreak="0">
     <w:nsid w:val="1B5013C9"/>
     <w:multiLevelType w:val="multilevel"/>
     <w:tmpl w:val="7D5A7F66"/>
@@ -1023,7 +2089,7 @@
       </w:rPr>
     </w:lvl>
   </w:abstractNum>
-  <w:abstractNum w:abstractNumId="1">
+  <w:abstractNum w:abstractNumId="1" w15:restartNumberingAfterBreak="0">
     <w:nsid w:val="69372269"/>
     <w:multiLevelType w:val="multilevel"/>
     <w:tmpl w:val="ADB20684"/>
@@ -1172,7 +2238,7 @@
       </w:rPr>
     </w:lvl>
   </w:abstractNum>
-  <w:abstractNum w:abstractNumId="2">
+  <w:abstractNum w:abstractNumId="2" w15:restartNumberingAfterBreak="0">
     <w:nsid w:val="6F764582"/>
     <w:multiLevelType w:val="multilevel"/>
     <w:tmpl w:val="BA7CB2E6"/>
@@ -1321,7 +2387,7 @@
       </w:rPr>
     </w:lvl>
   </w:abstractNum>
-  <w:abstractNum w:abstractNumId="3">
+  <w:abstractNum w:abstractNumId="3" w15:restartNumberingAfterBreak="0">
     <w:nsid w:val="7E4A22AE"/>
     <w:multiLevelType w:val="multilevel"/>
     <w:tmpl w:val="552CD59A"/>

</xml_diff>